<commit_message>
updating scheduler to add help screen
</commit_message>
<xml_diff>
--- a/reference/Instructions.docx
+++ b/reference/Instructions.docx
@@ -464,58 +464,10 @@
     <w:p>
       <w:pPr>
         <w:pStyle w:val="ListParagraph"/>
-        <w:numPr>
-          <w:ilvl w:val="1"/>
-          <w:numId w:val="1"/>
-        </w:numPr>
-      </w:pPr>
-      <w:r>
-        <w:t>Scheduler.exe</w:t>
-      </w:r>
-    </w:p>
-    <w:p>
-      <w:pPr>
-        <w:pStyle w:val="ListParagraph"/>
-        <w:numPr>
-          <w:ilvl w:val="1"/>
-          <w:numId w:val="1"/>
-        </w:numPr>
-      </w:pPr>
-      <w:proofErr w:type="spellStart"/>
-      <w:r>
-        <w:t>Scheduler.exe.config</w:t>
-      </w:r>
-      <w:proofErr w:type="spellEnd"/>
-    </w:p>
-    <w:p>
-      <w:pPr>
-        <w:pStyle w:val="ListParagraph"/>
-        <w:numPr>
-          <w:ilvl w:val="1"/>
-          <w:numId w:val="1"/>
-        </w:numPr>
-      </w:pPr>
-      <w:r>
-        <w:t>Microsoft.Win32.TaskScheduler.dll</w:t>
-      </w:r>
-    </w:p>
-    <w:p>
-      <w:pPr>
-        <w:pStyle w:val="ListParagraph"/>
-        <w:numPr>
-          <w:ilvl w:val="1"/>
-          <w:numId w:val="1"/>
-        </w:numPr>
-      </w:pPr>
-      <w:r>
-        <w:t>Schedule.bat</w:t>
-      </w:r>
-    </w:p>
-    <w:p>
-      <w:pPr>
-        <w:pStyle w:val="ListParagraph"/>
         <w:ind w:left="1440"/>
       </w:pPr>
+      <w:bookmarkStart w:id="0" w:name="_GoBack"/>
+      <w:bookmarkEnd w:id="0"/>
     </w:p>
     <w:p>
       <w:pPr>
@@ -564,59 +516,59 @@
       </w:pPr>
       <w:proofErr w:type="spellStart"/>
       <w:r>
+        <w:t>WhereStaffWorkDirectoryName</w:t>
+      </w:r>
+      <w:proofErr w:type="spellEnd"/>
+      <w:r>
+        <w:t xml:space="preserve"> – folder that holds original object files created by engineers. Set to path of “work folder” above. </w:t>
+      </w:r>
+      <w:r>
+        <w:t>For example: c:\work\mdpi</w:t>
+      </w:r>
+      <w:r>
+        <w:t>.</w:t>
+      </w:r>
+    </w:p>
+    <w:p>
+      <w:pPr>
+        <w:pStyle w:val="ListParagraph"/>
+        <w:numPr>
+          <w:ilvl w:val="1"/>
+          <w:numId w:val="1"/>
+        </w:numPr>
+      </w:pPr>
+      <w:proofErr w:type="spellStart"/>
+      <w:r>
+        <w:t>ProcessingDirectoryName</w:t>
+      </w:r>
+      <w:proofErr w:type="spellEnd"/>
+      <w:r>
+        <w:t xml:space="preserve"> – </w:t>
+      </w:r>
+      <w:r>
+        <w:t>this is the folder that the packager will use when it is processing object files</w:t>
+      </w:r>
+      <w:r>
+        <w:t xml:space="preserve">. Set to path of “processing folder” above. </w:t>
+      </w:r>
+      <w:r>
+        <w:t>For example: c:\work\processing</w:t>
+      </w:r>
+      <w:r>
+        <w:t>.</w:t>
+      </w:r>
+    </w:p>
+    <w:p>
+      <w:pPr>
+        <w:pStyle w:val="ListParagraph"/>
+        <w:numPr>
+          <w:ilvl w:val="1"/>
+          <w:numId w:val="1"/>
+        </w:numPr>
+      </w:pPr>
+      <w:proofErr w:type="spellStart"/>
+      <w:r>
         <w:lastRenderedPageBreak/>
-        <w:t>WhereStaffWorkDirectoryName</w:t>
-      </w:r>
-      <w:proofErr w:type="spellEnd"/>
-      <w:r>
-        <w:t xml:space="preserve"> – folder that holds original object files created by engineers. Set to path of “work folder” above. </w:t>
-      </w:r>
-      <w:r>
-        <w:t>For example: c:\work\mdpi</w:t>
-      </w:r>
-      <w:r>
-        <w:t>.</w:t>
-      </w:r>
-    </w:p>
-    <w:p>
-      <w:pPr>
-        <w:pStyle w:val="ListParagraph"/>
-        <w:numPr>
-          <w:ilvl w:val="1"/>
-          <w:numId w:val="1"/>
-        </w:numPr>
-      </w:pPr>
-      <w:proofErr w:type="spellStart"/>
-      <w:r>
-        <w:t>ProcessingDirectoryName</w:t>
-      </w:r>
-      <w:proofErr w:type="spellEnd"/>
-      <w:r>
-        <w:t xml:space="preserve"> – </w:t>
-      </w:r>
-      <w:r>
-        <w:t>this is the folder that the packager will use when it is processing object files</w:t>
-      </w:r>
-      <w:r>
-        <w:t xml:space="preserve">. Set to path of “processing folder” above. </w:t>
-      </w:r>
-      <w:r>
-        <w:t>For example: c:\work\processing</w:t>
-      </w:r>
-      <w:r>
-        <w:t>.</w:t>
-      </w:r>
-    </w:p>
-    <w:p>
-      <w:pPr>
-        <w:pStyle w:val="ListParagraph"/>
-        <w:numPr>
-          <w:ilvl w:val="1"/>
-          <w:numId w:val="1"/>
-        </w:numPr>
-      </w:pPr>
-      <w:proofErr w:type="spellStart"/>
-      <w:r>
         <w:t>SuccessDirectoryName</w:t>
       </w:r>
       <w:proofErr w:type="spellEnd"/>
@@ -1123,7 +1075,6 @@
         <w:pStyle w:val="ListParagraph"/>
       </w:pPr>
       <w:r>
-        <w:lastRenderedPageBreak/>
         <w:t>Set the “key” attribute to the abbreviation in question, and the value attribute to the full name of the unit.</w:t>
       </w:r>
     </w:p>
@@ -1151,8 +1102,6 @@
       <w:pPr>
         <w:pStyle w:val="ListParagraph"/>
       </w:pPr>
-      <w:bookmarkStart w:id="0" w:name="_GoBack"/>
-      <w:bookmarkEnd w:id="0"/>
     </w:p>
     <w:p>
       <w:pPr>

</xml_diff>